<commit_message>
Updated Detailed design.docx with new content
</commit_message>
<xml_diff>
--- a/Detailed design - Orel Emuna and Yuval Greenberg.docx
+++ b/Detailed design - Orel Emuna and Yuval Greenberg.docx
@@ -9,6 +9,8 @@
           <w:rFonts w:asciiTheme="minorBidi" w:eastAsia="Times New Roman" w:hAnsiTheme="minorBidi"/>
           <w:color w:val="000000"/>
           <w:kern w:val="0"/>
+          <w:sz w:val="36"/>
+          <w:szCs w:val="36"/>
           <w14:ligatures w14:val="none"/>
         </w:rPr>
       </w:pPr>
@@ -19,21 +21,12 @@
           <w:bCs/>
           <w:color w:val="000000"/>
           <w:kern w:val="0"/>
+          <w:sz w:val="36"/>
+          <w:szCs w:val="36"/>
           <w14:ligatures w14:val="none"/>
         </w:rPr>
         <w:t>Detailed Design Document</w:t>
       </w:r>
-    </w:p>
-    <w:p>
-      <w:pPr>
-        <w:spacing w:before="100" w:beforeAutospacing="1" w:after="100" w:afterAutospacing="1"/>
-        <w:rPr>
-          <w:rFonts w:asciiTheme="minorBidi" w:eastAsia="Times New Roman" w:hAnsiTheme="minorBidi"/>
-          <w:color w:val="000000"/>
-          <w:kern w:val="0"/>
-          <w14:ligatures w14:val="none"/>
-        </w:rPr>
-      </w:pPr>
       <w:r>
         <w:rPr>
           <w:rFonts w:asciiTheme="minorBidi" w:eastAsia="Times New Roman" w:hAnsiTheme="minorBidi"/>
@@ -41,42 +34,12 @@
           <w:bCs/>
           <w:color w:val="000000"/>
           <w:kern w:val="0"/>
-          <w14:ligatures w14:val="none"/>
-        </w:rPr>
-        <w:t>Introduction</w:t>
-      </w:r>
-    </w:p>
-    <w:p>
-      <w:pPr>
-        <w:spacing w:before="100" w:beforeAutospacing="1" w:after="100" w:afterAutospacing="1"/>
-        <w:rPr>
-          <w:rFonts w:asciiTheme="minorBidi" w:eastAsia="Times New Roman" w:hAnsiTheme="minorBidi"/>
-          <w:color w:val="000000"/>
-          <w:kern w:val="0"/>
-          <w14:ligatures w14:val="none"/>
-        </w:rPr>
-      </w:pPr>
-      <w:r>
-        <w:rPr>
-          <w:rFonts w:asciiTheme="minorBidi" w:eastAsia="Times New Roman" w:hAnsiTheme="minorBidi"/>
-          <w:color w:val="000000"/>
-          <w:kern w:val="0"/>
-          <w14:ligatures w14:val="none"/>
-        </w:rPr>
-        <w:t>The Guitar Teacher Recommendation System is designed to help users enhance their guitar learning by recommending songs based on chords they know and their preferred difficulty level. This document outlines the detailed design of the system, including its architecture, component interactions, and technical specifications.</w:t>
-      </w:r>
-    </w:p>
-    <w:p>
-      <w:pPr>
-        <w:spacing w:before="100" w:beforeAutospacing="1" w:after="100" w:afterAutospacing="1"/>
-        <w:rPr>
-          <w:rFonts w:asciiTheme="minorBidi" w:eastAsia="Times New Roman" w:hAnsiTheme="minorBidi"/>
-          <w:color w:val="000000"/>
-          <w:kern w:val="0"/>
-          <w:lang w:val="en-US"/>
-          <w14:ligatures w14:val="none"/>
-        </w:rPr>
-      </w:pPr>
+          <w:sz w:val="36"/>
+          <w:szCs w:val="36"/>
+          <w14:ligatures w14:val="none"/>
+        </w:rPr>
+        <w:br/>
+      </w:r>
       <w:r>
         <w:rPr>
           <w:rFonts w:asciiTheme="minorBidi" w:eastAsia="Times New Roman" w:hAnsiTheme="minorBidi"/>
@@ -84,6 +47,83 @@
           <w:bCs/>
           <w:color w:val="000000"/>
           <w:kern w:val="0"/>
+          <w:sz w:val="22"/>
+          <w:szCs w:val="22"/>
+          <w14:ligatures w14:val="none"/>
+        </w:rPr>
+        <w:t>Orel Emuna – 208947036 &amp; Yuval Greenberg - 211994082</w:t>
+      </w:r>
+    </w:p>
+    <w:p>
+      <w:pPr>
+        <w:spacing w:before="100" w:beforeAutospacing="1" w:after="100" w:afterAutospacing="1"/>
+        <w:rPr>
+          <w:rFonts w:asciiTheme="minorBidi" w:eastAsia="Times New Roman" w:hAnsiTheme="minorBidi"/>
+          <w:b/>
+          <w:bCs/>
+          <w:color w:val="000000"/>
+          <w:kern w:val="0"/>
+          <w:sz w:val="28"/>
+          <w:szCs w:val="28"/>
+          <w14:ligatures w14:val="none"/>
+        </w:rPr>
+      </w:pPr>
+      <w:r>
+        <w:rPr>
+          <w:rFonts w:asciiTheme="minorBidi" w:eastAsia="Times New Roman" w:hAnsiTheme="minorBidi"/>
+          <w:b/>
+          <w:bCs/>
+          <w:color w:val="000000"/>
+          <w:kern w:val="0"/>
+          <w:sz w:val="28"/>
+          <w:szCs w:val="28"/>
+          <w14:ligatures w14:val="none"/>
+        </w:rPr>
+        <w:t>Introduction</w:t>
+      </w:r>
+    </w:p>
+    <w:p>
+      <w:pPr>
+        <w:spacing w:before="100" w:beforeAutospacing="1" w:after="100" w:afterAutospacing="1"/>
+        <w:rPr>
+          <w:rFonts w:asciiTheme="minorBidi" w:eastAsia="Times New Roman" w:hAnsiTheme="minorBidi"/>
+          <w:color w:val="000000"/>
+          <w:kern w:val="0"/>
+          <w14:ligatures w14:val="none"/>
+        </w:rPr>
+      </w:pPr>
+      <w:r>
+        <w:rPr>
+          <w:rFonts w:asciiTheme="minorBidi" w:eastAsia="Times New Roman" w:hAnsiTheme="minorBidi"/>
+          <w:color w:val="000000"/>
+          <w:kern w:val="0"/>
+          <w14:ligatures w14:val="none"/>
+        </w:rPr>
+        <w:t>The Guitar Teacher Recommendation System is designed to help users enhance their guitar learning by recommending songs based on chords they know and their preferred difficulty level. This document outlines the detailed design of the system, including its architecture, component interactions, and technical specifications.</w:t>
+      </w:r>
+    </w:p>
+    <w:p>
+      <w:pPr>
+        <w:spacing w:before="100" w:beforeAutospacing="1" w:after="100" w:afterAutospacing="1"/>
+        <w:rPr>
+          <w:rFonts w:asciiTheme="minorBidi" w:eastAsia="Times New Roman" w:hAnsiTheme="minorBidi"/>
+          <w:color w:val="000000"/>
+          <w:kern w:val="0"/>
+          <w:sz w:val="28"/>
+          <w:szCs w:val="28"/>
+          <w:lang w:val="en-US"/>
+          <w14:ligatures w14:val="none"/>
+        </w:rPr>
+      </w:pPr>
+      <w:r>
+        <w:rPr>
+          <w:rFonts w:asciiTheme="minorBidi" w:eastAsia="Times New Roman" w:hAnsiTheme="minorBidi"/>
+          <w:b/>
+          <w:bCs/>
+          <w:color w:val="000000"/>
+          <w:kern w:val="0"/>
+          <w:sz w:val="28"/>
+          <w:szCs w:val="28"/>
           <w14:ligatures w14:val="none"/>
         </w:rPr>
         <w:t>System Overview</w:t>
@@ -354,6 +394,8 @@
           <w:rFonts w:asciiTheme="minorBidi" w:eastAsia="Times New Roman" w:hAnsiTheme="minorBidi"/>
           <w:color w:val="000000"/>
           <w:kern w:val="0"/>
+          <w:sz w:val="28"/>
+          <w:szCs w:val="28"/>
           <w14:ligatures w14:val="none"/>
         </w:rPr>
       </w:pPr>
@@ -364,6 +406,8 @@
           <w:bCs/>
           <w:color w:val="000000"/>
           <w:kern w:val="0"/>
+          <w:sz w:val="28"/>
+          <w:szCs w:val="28"/>
           <w14:ligatures w14:val="none"/>
         </w:rPr>
         <w:t>Design Considerations</w:t>
@@ -523,6 +567,8 @@
           <w:rFonts w:asciiTheme="minorBidi" w:eastAsia="Times New Roman" w:hAnsiTheme="minorBidi"/>
           <w:color w:val="000000"/>
           <w:kern w:val="0"/>
+          <w:sz w:val="28"/>
+          <w:szCs w:val="28"/>
           <w14:ligatures w14:val="none"/>
         </w:rPr>
       </w:pPr>
@@ -533,8 +579,11 @@
           <w:bCs/>
           <w:color w:val="000000"/>
           <w:kern w:val="0"/>
-          <w14:ligatures w14:val="none"/>
-        </w:rPr>
+          <w:sz w:val="28"/>
+          <w:szCs w:val="28"/>
+          <w14:ligatures w14:val="none"/>
+        </w:rPr>
+        <w:lastRenderedPageBreak/>
         <w:t>System Architecture</w:t>
       </w:r>
     </w:p>
@@ -557,7 +606,6 @@
           <w:kern w:val="0"/>
           <w14:ligatures w14:val="none"/>
         </w:rPr>
-        <w:lastRenderedPageBreak/>
         <w:t>Architecture Diagram:</w:t>
       </w:r>
     </w:p>
@@ -587,71 +635,11 @@
           <w:kern w:val="0"/>
           <w:sz w:val="20"/>
           <w:szCs w:val="20"/>
-          <w14:ligatures w14:val="none"/>
-        </w:rPr>
-      </w:pPr>
-      <w:r>
-        <w:rPr>
-          <w:rFonts w:asciiTheme="minorBidi" w:eastAsia="Times New Roman" w:hAnsiTheme="minorBidi"/>
-          <w:color w:val="000000"/>
-          <w:kern w:val="0"/>
-          <w:sz w:val="20"/>
-          <w:szCs w:val="20"/>
-          <w14:ligatures w14:val="none"/>
-        </w:rPr>
-        <w:t>[View] &lt;--&gt; [Controller] &lt;--&gt; [Model] &lt;--&gt; [Database]</w:t>
-      </w:r>
-    </w:p>
-    <w:p>
-      <w:pPr>
-        <w:tabs>
-          <w:tab w:val="left" w:pos="916"/>
-          <w:tab w:val="left" w:pos="1832"/>
-          <w:tab w:val="left" w:pos="2748"/>
-          <w:tab w:val="left" w:pos="3664"/>
-          <w:tab w:val="left" w:pos="4580"/>
-          <w:tab w:val="left" w:pos="5496"/>
-          <w:tab w:val="left" w:pos="6412"/>
-          <w:tab w:val="left" w:pos="7328"/>
-          <w:tab w:val="left" w:pos="8244"/>
-          <w:tab w:val="left" w:pos="9160"/>
-          <w:tab w:val="left" w:pos="10076"/>
-          <w:tab w:val="left" w:pos="10992"/>
-          <w:tab w:val="left" w:pos="11908"/>
-          <w:tab w:val="left" w:pos="12824"/>
-          <w:tab w:val="left" w:pos="13740"/>
-          <w:tab w:val="left" w:pos="14656"/>
-        </w:tabs>
-        <w:rPr>
-          <w:rFonts w:asciiTheme="minorBidi" w:eastAsia="Times New Roman" w:hAnsiTheme="minorBidi"/>
-          <w:color w:val="000000"/>
-          <w:kern w:val="0"/>
-          <w:sz w:val="20"/>
-          <w:szCs w:val="20"/>
-          <w14:ligatures w14:val="none"/>
-        </w:rPr>
-      </w:pPr>
-    </w:p>
-    <w:p>
-      <w:pPr>
-        <w:tabs>
-          <w:tab w:val="left" w:pos="916"/>
-          <w:tab w:val="left" w:pos="1832"/>
-          <w:tab w:val="left" w:pos="2748"/>
-          <w:tab w:val="left" w:pos="3664"/>
-          <w:tab w:val="left" w:pos="4580"/>
-          <w:tab w:val="left" w:pos="5496"/>
-          <w:tab w:val="left" w:pos="6412"/>
-          <w:tab w:val="left" w:pos="7328"/>
-          <w:tab w:val="left" w:pos="8244"/>
-          <w:tab w:val="left" w:pos="9160"/>
-          <w:tab w:val="left" w:pos="10076"/>
-          <w:tab w:val="left" w:pos="10992"/>
-          <w:tab w:val="left" w:pos="11908"/>
-          <w:tab w:val="left" w:pos="12824"/>
-          <w:tab w:val="left" w:pos="13740"/>
-          <w:tab w:val="left" w:pos="14656"/>
-        </w:tabs>
+          <w:lang w:val="en-US"/>
+          <w14:ligatures w14:val="none"/>
+        </w:rPr>
+      </w:pPr>
+      <w:r>
         <w:rPr>
           <w:rFonts w:asciiTheme="minorBidi" w:eastAsia="Times New Roman" w:hAnsiTheme="minorBidi"/>
           <w:color w:val="000000"/>
@@ -661,22 +649,11 @@
           <w:lang w:val="en-US"/>
           <w14:ligatures w14:val="none"/>
         </w:rPr>
-      </w:pPr>
-      <w:r>
-        <w:rPr>
-          <w:rFonts w:asciiTheme="minorBidi" w:eastAsia="Times New Roman" w:hAnsiTheme="minorBidi"/>
-          <w:noProof/>
-          <w:color w:val="000000"/>
-          <w:kern w:val="0"/>
-          <w:sz w:val="20"/>
-          <w:szCs w:val="20"/>
-          <w:lang w:val="en-US"/>
-        </w:rPr>
         <w:drawing>
-          <wp:inline distT="0" distB="0" distL="0" distR="0" wp14:anchorId="4F53CF4C" wp14:editId="2459D378">
-            <wp:extent cx="5943600" cy="2783205"/>
+          <wp:inline distT="0" distB="0" distL="0" distR="0" wp14:anchorId="715150CE" wp14:editId="46B04597">
+            <wp:extent cx="5943600" cy="3088005"/>
             <wp:effectExtent l="0" t="0" r="0" b="0"/>
-            <wp:docPr id="1616479040" name="Picture 2" descr="A diagram of a computer program&#10;&#10;Description automatically generated"/>
+            <wp:docPr id="595263460" name="Picture 1" descr="A diagram of a computer network&#10;&#10;Description automatically generated"/>
             <wp:cNvGraphicFramePr>
               <a:graphicFrameLocks xmlns:a="http://schemas.openxmlformats.org/drawingml/2006/main" noChangeAspect="1"/>
             </wp:cNvGraphicFramePr>
@@ -684,17 +661,11 @@
               <a:graphicData uri="http://schemas.openxmlformats.org/drawingml/2006/picture">
                 <pic:pic xmlns:pic="http://schemas.openxmlformats.org/drawingml/2006/picture">
                   <pic:nvPicPr>
-                    <pic:cNvPr id="1616479040" name="Picture 2" descr="A diagram of a computer program&#10;&#10;Description automatically generated"/>
+                    <pic:cNvPr id="595263460" name="Picture 1" descr="A diagram of a computer network&#10;&#10;Description automatically generated"/>
                     <pic:cNvPicPr/>
                   </pic:nvPicPr>
                   <pic:blipFill>
-                    <a:blip r:embed="rId5" cstate="print">
-                      <a:extLst>
-                        <a:ext uri="{28A0092B-C50C-407E-A947-70E740481C1C}">
-                          <a14:useLocalDpi xmlns:a14="http://schemas.microsoft.com/office/drawing/2010/main" val="0"/>
-                        </a:ext>
-                      </a:extLst>
-                    </a:blip>
+                    <a:blip r:embed="rId5"/>
                     <a:stretch>
                       <a:fillRect/>
                     </a:stretch>
@@ -702,7 +673,7 @@
                   <pic:spPr>
                     <a:xfrm>
                       <a:off x="0" y="0"/>
-                      <a:ext cx="5943600" cy="2783205"/>
+                      <a:ext cx="5943600" cy="3088005"/>
                     </a:xfrm>
                     <a:prstGeom prst="rect">
                       <a:avLst/>
@@ -717,192 +688,6 @@
     </w:p>
     <w:p>
       <w:pPr>
-        <w:numPr>
-          <w:ilvl w:val="0"/>
-          <w:numId w:val="16"/>
-        </w:numPr>
-        <w:spacing w:before="100" w:beforeAutospacing="1" w:after="100" w:afterAutospacing="1"/>
-        <w:rPr>
-          <w:rFonts w:asciiTheme="minorBidi" w:eastAsia="Times New Roman" w:hAnsiTheme="minorBidi"/>
-          <w:color w:val="000000"/>
-          <w:kern w:val="0"/>
-          <w14:ligatures w14:val="none"/>
-        </w:rPr>
-      </w:pPr>
-      <w:r>
-        <w:rPr>
-          <w:rFonts w:asciiTheme="minorBidi" w:eastAsia="Times New Roman" w:hAnsiTheme="minorBidi"/>
-          <w:b/>
-          <w:bCs/>
-          <w:color w:val="000000"/>
-          <w:kern w:val="0"/>
-          <w14:ligatures w14:val="none"/>
-        </w:rPr>
-        <w:t>View:</w:t>
-      </w:r>
-      <w:r>
-        <w:rPr>
-          <w:rFonts w:asciiTheme="minorBidi" w:eastAsia="Times New Roman" w:hAnsiTheme="minorBidi"/>
-          <w:color w:val="000000"/>
-          <w:kern w:val="0"/>
-          <w14:ligatures w14:val="none"/>
-        </w:rPr>
-        <w:t xml:space="preserve"> User interface </w:t>
-      </w:r>
-      <w:r>
-        <w:rPr>
-          <w:rFonts w:asciiTheme="minorBidi" w:eastAsia="Times New Roman" w:hAnsiTheme="minorBidi"/>
-          <w:color w:val="000000"/>
-          <w:kern w:val="0"/>
-          <w14:ligatures w14:val="none"/>
-        </w:rPr>
-        <w:t xml:space="preserve">for playing songs and tracking user`s progression, </w:t>
-      </w:r>
-      <w:r>
-        <w:rPr>
-          <w:rFonts w:asciiTheme="minorBidi" w:eastAsia="Times New Roman" w:hAnsiTheme="minorBidi"/>
-          <w:color w:val="000000"/>
-          <w:kern w:val="0"/>
-          <w14:ligatures w14:val="none"/>
-        </w:rPr>
-        <w:t>users input data</w:t>
-      </w:r>
-      <w:r>
-        <w:rPr>
-          <w:rFonts w:asciiTheme="minorBidi" w:eastAsia="Times New Roman" w:hAnsiTheme="minorBidi"/>
-          <w:color w:val="000000"/>
-          <w:kern w:val="0"/>
-          <w14:ligatures w14:val="none"/>
-        </w:rPr>
-        <w:t>.</w:t>
-      </w:r>
-    </w:p>
-    <w:p>
-      <w:pPr>
-        <w:numPr>
-          <w:ilvl w:val="0"/>
-          <w:numId w:val="16"/>
-        </w:numPr>
-        <w:spacing w:before="100" w:beforeAutospacing="1" w:after="100" w:afterAutospacing="1"/>
-        <w:rPr>
-          <w:rFonts w:asciiTheme="minorBidi" w:eastAsia="Times New Roman" w:hAnsiTheme="minorBidi"/>
-          <w:color w:val="000000"/>
-          <w:kern w:val="0"/>
-          <w14:ligatures w14:val="none"/>
-        </w:rPr>
-      </w:pPr>
-      <w:r>
-        <w:rPr>
-          <w:rFonts w:asciiTheme="minorBidi" w:eastAsia="Times New Roman" w:hAnsiTheme="minorBidi"/>
-          <w:b/>
-          <w:bCs/>
-          <w:color w:val="000000"/>
-          <w:kern w:val="0"/>
-          <w14:ligatures w14:val="none"/>
-        </w:rPr>
-        <w:t>Controller:</w:t>
-      </w:r>
-      <w:r>
-        <w:rPr>
-          <w:rFonts w:asciiTheme="minorBidi" w:eastAsia="Times New Roman" w:hAnsiTheme="minorBidi"/>
-          <w:color w:val="000000"/>
-          <w:kern w:val="0"/>
-          <w14:ligatures w14:val="none"/>
-        </w:rPr>
-        <w:t> Processes user requests and fetches responses from the Model.</w:t>
-      </w:r>
-    </w:p>
-    <w:p>
-      <w:pPr>
-        <w:numPr>
-          <w:ilvl w:val="0"/>
-          <w:numId w:val="16"/>
-        </w:numPr>
-        <w:spacing w:before="100" w:beforeAutospacing="1" w:after="100" w:afterAutospacing="1"/>
-        <w:rPr>
-          <w:rFonts w:asciiTheme="minorBidi" w:eastAsia="Times New Roman" w:hAnsiTheme="minorBidi"/>
-          <w:color w:val="000000"/>
-          <w:kern w:val="0"/>
-          <w14:ligatures w14:val="none"/>
-        </w:rPr>
-      </w:pPr>
-      <w:r>
-        <w:rPr>
-          <w:rFonts w:asciiTheme="minorBidi" w:eastAsia="Times New Roman" w:hAnsiTheme="minorBidi"/>
-          <w:b/>
-          <w:bCs/>
-          <w:color w:val="000000"/>
-          <w:kern w:val="0"/>
-          <w14:ligatures w14:val="none"/>
-        </w:rPr>
-        <w:t>Model:</w:t>
-      </w:r>
-      <w:r>
-        <w:rPr>
-          <w:rFonts w:asciiTheme="minorBidi" w:eastAsia="Times New Roman" w:hAnsiTheme="minorBidi"/>
-          <w:color w:val="000000"/>
-          <w:kern w:val="0"/>
-          <w14:ligatures w14:val="none"/>
-        </w:rPr>
-        <w:t> </w:t>
-      </w:r>
-      <w:r>
-        <w:rPr>
-          <w:rFonts w:asciiTheme="minorBidi" w:eastAsia="Times New Roman" w:hAnsiTheme="minorBidi"/>
-          <w:color w:val="000000"/>
-          <w:kern w:val="0"/>
-          <w14:ligatures w14:val="none"/>
-        </w:rPr>
-        <w:t>implementing algorithms for song recommendations, processing input data from the Controller, managing relationships between users, chords, and songs, and interacting with Database for data retrieval and updates</w:t>
-      </w:r>
-      <w:r>
-        <w:rPr>
-          <w:rFonts w:asciiTheme="minorBidi" w:eastAsia="Times New Roman" w:hAnsiTheme="minorBidi"/>
-          <w:color w:val="000000"/>
-          <w:kern w:val="0"/>
-          <w:lang w:val="en-US"/>
-          <w14:ligatures w14:val="none"/>
-        </w:rPr>
-        <w:t>.</w:t>
-      </w:r>
-    </w:p>
-    <w:p>
-      <w:pPr>
-        <w:numPr>
-          <w:ilvl w:val="0"/>
-          <w:numId w:val="16"/>
-        </w:numPr>
-        <w:spacing w:before="100" w:beforeAutospacing="1" w:after="100" w:afterAutospacing="1"/>
-        <w:rPr>
-          <w:rFonts w:asciiTheme="minorBidi" w:eastAsia="Times New Roman" w:hAnsiTheme="minorBidi"/>
-          <w:color w:val="000000"/>
-          <w:kern w:val="0"/>
-          <w14:ligatures w14:val="none"/>
-        </w:rPr>
-      </w:pPr>
-      <w:r>
-        <w:rPr>
-          <w:rFonts w:asciiTheme="minorBidi" w:eastAsia="Times New Roman" w:hAnsiTheme="minorBidi"/>
-          <w:b/>
-          <w:bCs/>
-          <w:color w:val="000000"/>
-          <w:kern w:val="0"/>
-          <w14:ligatures w14:val="none"/>
-        </w:rPr>
-        <w:t>Database:</w:t>
-      </w:r>
-      <w:r>
-        <w:rPr>
-          <w:rFonts w:asciiTheme="minorBidi" w:eastAsia="Times New Roman" w:hAnsiTheme="minorBidi"/>
-          <w:color w:val="000000"/>
-          <w:kern w:val="0"/>
-          <w14:ligatures w14:val="none"/>
-        </w:rPr>
-        <w:t> Persistent storage for user, chord, and song data.</w:t>
-      </w:r>
-    </w:p>
-    <w:p>
-      <w:pPr>
         <w:pStyle w:val="NormalWeb"/>
         <w:rPr>
           <w:rFonts w:asciiTheme="minorBidi" w:hAnsiTheme="minorBidi" w:cstheme="minorBidi"/>
@@ -931,7 +716,7 @@
           <w:rFonts w:asciiTheme="minorBidi" w:hAnsiTheme="minorBidi" w:cstheme="minorBidi"/>
           <w:color w:val="000000"/>
         </w:rPr>
-        <w:t>The frontend layer hosts the Guitar Teacher Recommendation System as a mobile application for iPhone and Android devices. It contains three primary user interface components:</w:t>
+        <w:t>The frontend layer hosts the Guitar Teacher Recommendation System as a mobile application for iPhone and Android devices. It contains:</w:t>
       </w:r>
     </w:p>
     <w:p>
@@ -1116,57 +901,195 @@
           <w:rFonts w:asciiTheme="minorBidi" w:hAnsiTheme="minorBidi" w:cstheme="minorBidi"/>
           <w:color w:val="000000"/>
         </w:rPr>
-        <w:t xml:space="preserve"> from spotify</w:t>
+        <w:t xml:space="preserve"> </w:t>
       </w:r>
       <w:r>
         <w:rPr>
           <w:rFonts w:asciiTheme="minorBidi" w:hAnsiTheme="minorBidi" w:cstheme="minorBidi"/>
           <w:color w:val="000000"/>
         </w:rPr>
+        <w:t>while using</w:t>
+      </w:r>
+      <w:r>
+        <w:rPr>
+          <w:rFonts w:asciiTheme="minorBidi" w:hAnsiTheme="minorBidi" w:cstheme="minorBidi"/>
+          <w:color w:val="000000"/>
+        </w:rPr>
+        <w:t xml:space="preserve"> spotify</w:t>
+      </w:r>
+      <w:r>
+        <w:rPr>
+          <w:rFonts w:asciiTheme="minorBidi" w:hAnsiTheme="minorBidi" w:cstheme="minorBidi"/>
+          <w:color w:val="000000"/>
+        </w:rPr>
+        <w:t>`s API</w:t>
+      </w:r>
+      <w:r>
+        <w:rPr>
+          <w:rFonts w:asciiTheme="minorBidi" w:hAnsiTheme="minorBidi" w:cstheme="minorBidi"/>
+          <w:color w:val="000000"/>
+        </w:rPr>
         <w:t>.</w:t>
       </w:r>
     </w:p>
     <w:p>
       <w:pPr>
-        <w:spacing w:before="100" w:beforeAutospacing="1" w:after="100" w:afterAutospacing="1"/>
-        <w:rPr>
-          <w:rFonts w:asciiTheme="minorBidi" w:eastAsia="Times New Roman" w:hAnsiTheme="minorBidi"/>
-          <w:color w:val="000000"/>
-          <w:kern w:val="0"/>
-          <w14:ligatures w14:val="none"/>
-        </w:rPr>
-      </w:pPr>
-      <w:r>
-        <w:rPr>
-          <w:rFonts w:asciiTheme="minorBidi" w:eastAsia="Times New Roman" w:hAnsiTheme="minorBidi"/>
+        <w:pStyle w:val="NormalWeb"/>
+        <w:numPr>
+          <w:ilvl w:val="0"/>
+          <w:numId w:val="24"/>
+        </w:numPr>
+        <w:rPr>
+          <w:rFonts w:asciiTheme="minorBidi" w:hAnsiTheme="minorBidi" w:cstheme="minorBidi"/>
+          <w:color w:val="000000"/>
+        </w:rPr>
+      </w:pPr>
+      <w:r>
+        <w:rPr>
+          <w:rFonts w:asciiTheme="minorBidi" w:hAnsiTheme="minorBidi" w:cstheme="minorBidi"/>
           <w:b/>
           <w:bCs/>
           <w:color w:val="000000"/>
+        </w:rPr>
+        <w:t>User`s song review:</w:t>
+      </w:r>
+    </w:p>
+    <w:p>
+      <w:pPr>
+        <w:pStyle w:val="NormalWeb"/>
+        <w:numPr>
+          <w:ilvl w:val="1"/>
+          <w:numId w:val="24"/>
+        </w:numPr>
+        <w:rPr>
+          <w:rFonts w:asciiTheme="minorBidi" w:hAnsiTheme="minorBidi" w:cstheme="minorBidi"/>
+          <w:color w:val="000000"/>
+        </w:rPr>
+      </w:pPr>
+      <w:r>
+        <w:rPr>
+          <w:rFonts w:asciiTheme="minorBidi" w:hAnsiTheme="minorBidi" w:cstheme="minorBidi"/>
+          <w:color w:val="000000"/>
+        </w:rPr>
+        <w:t>After playing a song the user can rate the lesson</w:t>
+      </w:r>
+      <w:r>
+        <w:rPr>
+          <w:rFonts w:asciiTheme="minorBidi" w:hAnsiTheme="minorBidi" w:cstheme="minorBidi"/>
+          <w:color w:val="000000"/>
+        </w:rPr>
+        <w:t xml:space="preserve"> in order to update user`s profile and improve future recommendations</w:t>
+      </w:r>
+      <w:r>
+        <w:rPr>
+          <w:rFonts w:asciiTheme="minorBidi" w:hAnsiTheme="minorBidi" w:cstheme="minorBidi"/>
+          <w:color w:val="000000"/>
+        </w:rPr>
+        <w:t>.</w:t>
+      </w:r>
+    </w:p>
+    <w:p>
+      <w:pPr>
+        <w:pStyle w:val="NormalWeb"/>
+        <w:numPr>
+          <w:ilvl w:val="0"/>
+          <w:numId w:val="24"/>
+        </w:numPr>
+        <w:rPr>
+          <w:rFonts w:asciiTheme="minorBidi" w:hAnsiTheme="minorBidi" w:cstheme="minorBidi"/>
+          <w:color w:val="000000"/>
+        </w:rPr>
+      </w:pPr>
+      <w:r>
+        <w:rPr>
+          <w:rFonts w:asciiTheme="minorBidi" w:hAnsiTheme="minorBidi" w:cstheme="minorBidi"/>
+          <w:b/>
+          <w:bCs/>
+          <w:color w:val="000000"/>
+        </w:rPr>
+        <w:t>Sign up:</w:t>
+      </w:r>
+    </w:p>
+    <w:p>
+      <w:pPr>
+        <w:pStyle w:val="NormalWeb"/>
+        <w:numPr>
+          <w:ilvl w:val="1"/>
+          <w:numId w:val="24"/>
+        </w:numPr>
+        <w:rPr>
+          <w:rFonts w:asciiTheme="minorBidi" w:hAnsiTheme="minorBidi" w:cstheme="minorBidi"/>
+          <w:color w:val="000000"/>
+        </w:rPr>
+      </w:pPr>
+      <w:r>
+        <w:rPr>
+          <w:rFonts w:asciiTheme="minorBidi" w:hAnsiTheme="minorBidi" w:cstheme="minorBidi"/>
+          <w:color w:val="000000"/>
+        </w:rPr>
+        <w:t xml:space="preserve">Upon registeration the user will provide his knoladge and level </w:t>
+      </w:r>
+      <w:r>
+        <w:rPr>
+          <w:rFonts w:asciiTheme="minorBidi" w:hAnsiTheme="minorBidi" w:cstheme="minorBidi"/>
+          <w:color w:val="000000"/>
+        </w:rPr>
+        <w:t>in order to update user`s profile and improve future recommendations.</w:t>
+      </w:r>
+      <w:r>
+        <w:rPr>
+          <w:rFonts w:asciiTheme="minorBidi" w:hAnsiTheme="minorBidi" w:cstheme="minorBidi"/>
+          <w:color w:val="000000"/>
+        </w:rPr>
+        <w:t xml:space="preserve"> </w:t>
+      </w:r>
+    </w:p>
+    <w:p>
+      <w:pPr>
+        <w:spacing w:before="100" w:beforeAutospacing="1" w:after="100" w:afterAutospacing="1"/>
+        <w:rPr>
+          <w:rFonts w:asciiTheme="minorBidi" w:eastAsia="Times New Roman" w:hAnsiTheme="minorBidi"/>
+          <w:b/>
+          <w:bCs/>
+          <w:color w:val="000000"/>
+          <w:kern w:val="0"/>
+          <w14:ligatures w14:val="none"/>
+        </w:rPr>
+      </w:pPr>
+    </w:p>
+    <w:p>
+      <w:pPr>
+        <w:spacing w:before="100" w:beforeAutospacing="1" w:after="100" w:afterAutospacing="1"/>
+        <w:rPr>
+          <w:rFonts w:asciiTheme="minorBidi" w:eastAsia="Times New Roman" w:hAnsiTheme="minorBidi"/>
+          <w:b/>
+          <w:bCs/>
+          <w:color w:val="000000"/>
+          <w:kern w:val="0"/>
+          <w14:ligatures w14:val="none"/>
+        </w:rPr>
+      </w:pPr>
+    </w:p>
+    <w:p>
+      <w:pPr>
+        <w:spacing w:before="100" w:beforeAutospacing="1" w:after="100" w:afterAutospacing="1"/>
+        <w:rPr>
+          <w:rFonts w:asciiTheme="minorBidi" w:eastAsia="Times New Roman" w:hAnsiTheme="minorBidi"/>
+          <w:color w:val="000000"/>
+          <w:kern w:val="0"/>
+          <w14:ligatures w14:val="none"/>
+        </w:rPr>
+      </w:pPr>
+      <w:r>
+        <w:rPr>
+          <w:rFonts w:asciiTheme="minorBidi" w:eastAsia="Times New Roman" w:hAnsiTheme="minorBidi"/>
+          <w:b/>
+          <w:bCs/>
+          <w:color w:val="000000"/>
           <w:kern w:val="0"/>
           <w14:ligatures w14:val="none"/>
         </w:rPr>
         <w:t>Backend Layer (Backend Server)</w:t>
-      </w:r>
-    </w:p>
-    <w:p>
-      <w:pPr>
-        <w:spacing w:before="100" w:beforeAutospacing="1" w:after="100" w:afterAutospacing="1"/>
-        <w:rPr>
-          <w:rFonts w:asciiTheme="minorBidi" w:eastAsia="Times New Roman" w:hAnsiTheme="minorBidi"/>
-          <w:color w:val="000000"/>
-          <w:kern w:val="0"/>
-          <w14:ligatures w14:val="none"/>
-        </w:rPr>
-      </w:pPr>
-      <w:r>
-        <w:rPr>
-          <w:rFonts w:asciiTheme="minorBidi" w:eastAsia="Times New Roman" w:hAnsiTheme="minorBidi"/>
-          <w:color w:val="000000"/>
-          <w:kern w:val="0"/>
-          <w14:ligatures w14:val="none"/>
-        </w:rPr>
-        <w:lastRenderedPageBreak/>
-        <w:t>The backend layer consists of specialized services:</w:t>
       </w:r>
     </w:p>
     <w:p>
@@ -1308,7 +1231,29 @@
           <w:kern w:val="0"/>
           <w14:ligatures w14:val="none"/>
         </w:rPr>
-        <w:t>User Management Service:</w:t>
+        <w:t xml:space="preserve">User </w:t>
+      </w:r>
+      <w:r>
+        <w:rPr>
+          <w:rFonts w:asciiTheme="minorBidi" w:eastAsia="Times New Roman" w:hAnsiTheme="minorBidi"/>
+          <w:b/>
+          <w:bCs/>
+          <w:color w:val="000000"/>
+          <w:kern w:val="0"/>
+          <w14:ligatures w14:val="none"/>
+        </w:rPr>
+        <w:t>Manager</w:t>
+      </w:r>
+      <w:r>
+        <w:rPr>
+          <w:rFonts w:asciiTheme="minorBidi" w:eastAsia="Times New Roman" w:hAnsiTheme="minorBidi"/>
+          <w:b/>
+          <w:bCs/>
+          <w:color w:val="000000"/>
+          <w:kern w:val="0"/>
+          <w14:ligatures w14:val="none"/>
+        </w:rPr>
+        <w:t>:</w:t>
       </w:r>
     </w:p>
     <w:p>
@@ -1332,12 +1277,78 @@
           <w:kern w:val="0"/>
           <w14:ligatures w14:val="none"/>
         </w:rPr>
-        <w:t>Handles user authentication, profile updates, and learning history.</w:t>
-      </w:r>
-    </w:p>
-    <w:p>
-      <w:pPr>
+        <w:t>Handles use</w:t>
+      </w:r>
+      <w:r>
+        <w:rPr>
+          <w:rFonts w:asciiTheme="minorBidi" w:eastAsia="Times New Roman" w:hAnsiTheme="minorBidi"/>
+          <w:color w:val="000000"/>
+          <w:kern w:val="0"/>
+          <w14:ligatures w14:val="none"/>
+        </w:rPr>
+        <w:t xml:space="preserve">r`s </w:t>
+      </w:r>
+      <w:r>
+        <w:rPr>
+          <w:rFonts w:asciiTheme="minorBidi" w:eastAsia="Times New Roman" w:hAnsiTheme="minorBidi"/>
+          <w:color w:val="000000"/>
+          <w:kern w:val="0"/>
+          <w14:ligatures w14:val="none"/>
+        </w:rPr>
+        <w:t>profile updates</w:t>
+      </w:r>
+      <w:r>
+        <w:rPr>
+          <w:rFonts w:asciiTheme="minorBidi" w:eastAsia="Times New Roman" w:hAnsiTheme="minorBidi"/>
+          <w:color w:val="000000"/>
+          <w:kern w:val="0"/>
+          <w14:ligatures w14:val="none"/>
+        </w:rPr>
+        <w:t>,</w:t>
+      </w:r>
+      <w:r>
+        <w:rPr>
+          <w:rFonts w:asciiTheme="minorBidi" w:eastAsia="Times New Roman" w:hAnsiTheme="minorBidi"/>
+          <w:color w:val="000000"/>
+          <w:kern w:val="0"/>
+          <w14:ligatures w14:val="none"/>
+        </w:rPr>
+        <w:t xml:space="preserve"> learning history</w:t>
+      </w:r>
+      <w:r>
+        <w:rPr>
+          <w:rFonts w:asciiTheme="minorBidi" w:eastAsia="Times New Roman" w:hAnsiTheme="minorBidi"/>
+          <w:color w:val="000000"/>
+          <w:kern w:val="0"/>
+          <w14:ligatures w14:val="none"/>
+        </w:rPr>
+        <w:t xml:space="preserve"> and goals based on his reviews and progression</w:t>
+      </w:r>
+      <w:r>
+        <w:rPr>
+          <w:rFonts w:asciiTheme="minorBidi" w:eastAsia="Times New Roman" w:hAnsiTheme="minorBidi"/>
+          <w:color w:val="000000"/>
+          <w:kern w:val="0"/>
+          <w14:ligatures w14:val="none"/>
+        </w:rPr>
+        <w:t>.</w:t>
+      </w:r>
+    </w:p>
+    <w:p>
+      <w:pPr>
+        <w:numPr>
+          <w:ilvl w:val="0"/>
+          <w:numId w:val="18"/>
+        </w:numPr>
         <w:spacing w:before="100" w:beforeAutospacing="1" w:after="100" w:afterAutospacing="1"/>
+        <w:rPr>
+          <w:rFonts w:asciiTheme="minorBidi" w:eastAsia="Times New Roman" w:hAnsiTheme="minorBidi"/>
+          <w:color w:val="000000"/>
+          <w:kern w:val="0"/>
+          <w14:ligatures w14:val="none"/>
+        </w:rPr>
+      </w:pPr>
+      <w:r>
         <w:rPr>
           <w:rFonts w:asciiTheme="minorBidi" w:eastAsia="Times New Roman" w:hAnsiTheme="minorBidi"/>
           <w:b/>
@@ -1346,10 +1357,15 @@
           <w:kern w:val="0"/>
           <w14:ligatures w14:val="none"/>
         </w:rPr>
-      </w:pPr>
-    </w:p>
-    <w:p>
-      <w:pPr>
+        <w:t>Song Manager:</w:t>
+      </w:r>
+    </w:p>
+    <w:p>
+      <w:pPr>
+        <w:numPr>
+          <w:ilvl w:val="1"/>
+          <w:numId w:val="18"/>
+        </w:numPr>
         <w:spacing w:before="100" w:beforeAutospacing="1" w:after="100" w:afterAutospacing="1"/>
         <w:rPr>
           <w:rFonts w:asciiTheme="minorBidi" w:eastAsia="Times New Roman" w:hAnsiTheme="minorBidi"/>
@@ -1359,6 +1375,18 @@
         </w:rPr>
       </w:pPr>
       <w:r>
+        <w:rPr>
+          <w:rFonts w:asciiTheme="minorBidi" w:eastAsia="Times New Roman" w:hAnsiTheme="minorBidi"/>
+          <w:color w:val="000000"/>
+          <w:kern w:val="0"/>
+          <w14:ligatures w14:val="none"/>
+        </w:rPr>
+        <w:t>Fetches songs data from external sources and extracts useful information and updates Songs DB.</w:t>
+      </w:r>
+    </w:p>
+    <w:p>
+      <w:pPr>
+        <w:spacing w:before="100" w:beforeAutospacing="1" w:after="100" w:afterAutospacing="1"/>
         <w:rPr>
           <w:rFonts w:asciiTheme="minorBidi" w:eastAsia="Times New Roman" w:hAnsiTheme="minorBidi"/>
           <w:b/>
@@ -1367,6 +1395,335 @@
           <w:kern w:val="0"/>
           <w14:ligatures w14:val="none"/>
         </w:rPr>
+      </w:pPr>
+      <w:r>
+        <w:rPr>
+          <w:rFonts w:asciiTheme="minorBidi" w:eastAsia="Times New Roman" w:hAnsiTheme="minorBidi"/>
+          <w:b/>
+          <w:bCs/>
+          <w:color w:val="000000"/>
+          <w:kern w:val="0"/>
+          <w14:ligatures w14:val="none"/>
+        </w:rPr>
+        <w:t>Data-Base Layer</w:t>
+      </w:r>
+    </w:p>
+    <w:p>
+      <w:pPr>
+        <w:numPr>
+          <w:ilvl w:val="0"/>
+          <w:numId w:val="18"/>
+        </w:numPr>
+        <w:spacing w:before="100" w:beforeAutospacing="1" w:after="100" w:afterAutospacing="1"/>
+        <w:rPr>
+          <w:rFonts w:asciiTheme="minorBidi" w:eastAsia="Times New Roman" w:hAnsiTheme="minorBidi"/>
+          <w:color w:val="000000"/>
+          <w:kern w:val="0"/>
+          <w14:ligatures w14:val="none"/>
+        </w:rPr>
+      </w:pPr>
+      <w:r>
+        <w:rPr>
+          <w:rFonts w:asciiTheme="minorBidi" w:eastAsia="Times New Roman" w:hAnsiTheme="minorBidi"/>
+          <w:b/>
+          <w:bCs/>
+          <w:color w:val="000000"/>
+          <w:kern w:val="0"/>
+          <w14:ligatures w14:val="none"/>
+        </w:rPr>
+        <w:t>Song</w:t>
+      </w:r>
+      <w:r>
+        <w:rPr>
+          <w:rFonts w:asciiTheme="minorBidi" w:eastAsia="Times New Roman" w:hAnsiTheme="minorBidi"/>
+          <w:b/>
+          <w:bCs/>
+          <w:color w:val="000000"/>
+          <w:kern w:val="0"/>
+          <w14:ligatures w14:val="none"/>
+        </w:rPr>
+        <w:t>:</w:t>
+      </w:r>
+    </w:p>
+    <w:p>
+      <w:pPr>
+        <w:numPr>
+          <w:ilvl w:val="1"/>
+          <w:numId w:val="18"/>
+        </w:numPr>
+        <w:spacing w:before="100" w:beforeAutospacing="1" w:after="100" w:afterAutospacing="1"/>
+        <w:rPr>
+          <w:rFonts w:asciiTheme="minorBidi" w:eastAsia="Times New Roman" w:hAnsiTheme="minorBidi"/>
+          <w:color w:val="000000"/>
+          <w:kern w:val="0"/>
+          <w14:ligatures w14:val="none"/>
+        </w:rPr>
+      </w:pPr>
+      <w:r>
+        <w:rPr>
+          <w:rFonts w:asciiTheme="minorBidi" w:eastAsia="Times New Roman" w:hAnsiTheme="minorBidi"/>
+          <w:color w:val="000000"/>
+          <w:kern w:val="0"/>
+          <w14:ligatures w14:val="none"/>
+        </w:rPr>
+        <w:t>Stores useful and calculated features and metadata for each song.</w:t>
+      </w:r>
+    </w:p>
+    <w:p>
+      <w:pPr>
+        <w:numPr>
+          <w:ilvl w:val="0"/>
+          <w:numId w:val="18"/>
+        </w:numPr>
+        <w:spacing w:before="100" w:beforeAutospacing="1" w:after="100" w:afterAutospacing="1"/>
+        <w:rPr>
+          <w:rFonts w:asciiTheme="minorBidi" w:eastAsia="Times New Roman" w:hAnsiTheme="minorBidi"/>
+          <w:color w:val="000000"/>
+          <w:kern w:val="0"/>
+          <w14:ligatures w14:val="none"/>
+        </w:rPr>
+      </w:pPr>
+      <w:r>
+        <w:rPr>
+          <w:rFonts w:asciiTheme="minorBidi" w:eastAsia="Times New Roman" w:hAnsiTheme="minorBidi"/>
+          <w:b/>
+          <w:bCs/>
+          <w:color w:val="000000"/>
+          <w:kern w:val="0"/>
+          <w14:ligatures w14:val="none"/>
+        </w:rPr>
+        <w:t>User:</w:t>
+      </w:r>
+    </w:p>
+    <w:p>
+      <w:pPr>
+        <w:numPr>
+          <w:ilvl w:val="1"/>
+          <w:numId w:val="18"/>
+        </w:numPr>
+        <w:spacing w:before="100" w:beforeAutospacing="1" w:after="100" w:afterAutospacing="1"/>
+        <w:rPr>
+          <w:rFonts w:asciiTheme="minorBidi" w:eastAsia="Times New Roman" w:hAnsiTheme="minorBidi"/>
+          <w:color w:val="000000"/>
+          <w:kern w:val="0"/>
+          <w14:ligatures w14:val="none"/>
+        </w:rPr>
+      </w:pPr>
+      <w:r>
+        <w:rPr>
+          <w:rFonts w:asciiTheme="minorBidi" w:eastAsia="Times New Roman" w:hAnsiTheme="minorBidi"/>
+          <w:color w:val="000000"/>
+          <w:kern w:val="0"/>
+          <w14:ligatures w14:val="none"/>
+        </w:rPr>
+        <w:t>S</w:t>
+      </w:r>
+      <w:r>
+        <w:rPr>
+          <w:rFonts w:asciiTheme="minorBidi" w:eastAsia="Times New Roman" w:hAnsiTheme="minorBidi" w:hint="cs"/>
+          <w:color w:val="000000"/>
+          <w:kern w:val="0"/>
+          <w:rtl/>
+          <w14:ligatures w14:val="none"/>
+        </w:rPr>
+        <w:t>t</w:t>
+      </w:r>
+      <w:r>
+        <w:rPr>
+          <w:rFonts w:asciiTheme="minorBidi" w:eastAsia="Times New Roman" w:hAnsiTheme="minorBidi"/>
+          <w:color w:val="000000"/>
+          <w:kern w:val="0"/>
+          <w:lang w:val="en-US"/>
+          <w14:ligatures w14:val="none"/>
+        </w:rPr>
+        <w:t>ores users preferences and level and other calculated features in order to provide best results for future recommendations.</w:t>
+      </w:r>
+    </w:p>
+    <w:p>
+      <w:pPr>
+        <w:spacing w:before="100" w:beforeAutospacing="1" w:after="100" w:afterAutospacing="1"/>
+        <w:rPr>
+          <w:rFonts w:asciiTheme="minorBidi" w:eastAsia="Times New Roman" w:hAnsiTheme="minorBidi"/>
+          <w:b/>
+          <w:bCs/>
+          <w:color w:val="000000"/>
+          <w:kern w:val="0"/>
+          <w14:ligatures w14:val="none"/>
+        </w:rPr>
+      </w:pPr>
+    </w:p>
+    <w:p>
+      <w:pPr>
+        <w:spacing w:before="100" w:beforeAutospacing="1" w:after="100" w:afterAutospacing="1"/>
+        <w:rPr>
+          <w:rFonts w:asciiTheme="minorBidi" w:eastAsia="Times New Roman" w:hAnsiTheme="minorBidi"/>
+          <w:b/>
+          <w:bCs/>
+          <w:color w:val="000000"/>
+          <w:kern w:val="0"/>
+          <w14:ligatures w14:val="none"/>
+        </w:rPr>
+      </w:pPr>
+    </w:p>
+    <w:p>
+      <w:pPr>
+        <w:spacing w:before="100" w:beforeAutospacing="1" w:after="100" w:afterAutospacing="1"/>
+        <w:rPr>
+          <w:rFonts w:asciiTheme="minorBidi" w:eastAsia="Times New Roman" w:hAnsiTheme="minorBidi"/>
+          <w:b/>
+          <w:bCs/>
+          <w:color w:val="000000"/>
+          <w:kern w:val="0"/>
+          <w:sz w:val="28"/>
+          <w:szCs w:val="28"/>
+          <w14:ligatures w14:val="none"/>
+        </w:rPr>
+      </w:pPr>
+    </w:p>
+    <w:p>
+      <w:pPr>
+        <w:spacing w:before="100" w:beforeAutospacing="1" w:after="100" w:afterAutospacing="1"/>
+        <w:rPr>
+          <w:rFonts w:asciiTheme="minorBidi" w:eastAsia="Times New Roman" w:hAnsiTheme="minorBidi"/>
+          <w:b/>
+          <w:bCs/>
+          <w:color w:val="000000"/>
+          <w:kern w:val="0"/>
+          <w:sz w:val="28"/>
+          <w:szCs w:val="28"/>
+          <w14:ligatures w14:val="none"/>
+        </w:rPr>
+      </w:pPr>
+    </w:p>
+    <w:p>
+      <w:pPr>
+        <w:spacing w:before="100" w:beforeAutospacing="1" w:after="100" w:afterAutospacing="1"/>
+        <w:rPr>
+          <w:rFonts w:asciiTheme="minorBidi" w:eastAsia="Times New Roman" w:hAnsiTheme="minorBidi"/>
+          <w:b/>
+          <w:bCs/>
+          <w:color w:val="000000"/>
+          <w:kern w:val="0"/>
+          <w:sz w:val="28"/>
+          <w:szCs w:val="28"/>
+          <w14:ligatures w14:val="none"/>
+        </w:rPr>
+      </w:pPr>
+    </w:p>
+    <w:p>
+      <w:pPr>
+        <w:spacing w:before="100" w:beforeAutospacing="1" w:after="100" w:afterAutospacing="1"/>
+        <w:rPr>
+          <w:rFonts w:asciiTheme="minorBidi" w:eastAsia="Times New Roman" w:hAnsiTheme="minorBidi"/>
+          <w:b/>
+          <w:bCs/>
+          <w:color w:val="000000"/>
+          <w:kern w:val="0"/>
+          <w:sz w:val="28"/>
+          <w:szCs w:val="28"/>
+          <w14:ligatures w14:val="none"/>
+        </w:rPr>
+      </w:pPr>
+    </w:p>
+    <w:p>
+      <w:pPr>
+        <w:spacing w:before="100" w:beforeAutospacing="1" w:after="100" w:afterAutospacing="1"/>
+        <w:rPr>
+          <w:rFonts w:asciiTheme="minorBidi" w:eastAsia="Times New Roman" w:hAnsiTheme="minorBidi"/>
+          <w:b/>
+          <w:bCs/>
+          <w:color w:val="000000"/>
+          <w:kern w:val="0"/>
+          <w:sz w:val="28"/>
+          <w:szCs w:val="28"/>
+          <w14:ligatures w14:val="none"/>
+        </w:rPr>
+      </w:pPr>
+    </w:p>
+    <w:p>
+      <w:pPr>
+        <w:spacing w:before="100" w:beforeAutospacing="1" w:after="100" w:afterAutospacing="1"/>
+        <w:rPr>
+          <w:rFonts w:asciiTheme="minorBidi" w:eastAsia="Times New Roman" w:hAnsiTheme="minorBidi"/>
+          <w:b/>
+          <w:bCs/>
+          <w:color w:val="000000"/>
+          <w:kern w:val="0"/>
+          <w:sz w:val="28"/>
+          <w:szCs w:val="28"/>
+          <w14:ligatures w14:val="none"/>
+        </w:rPr>
+      </w:pPr>
+    </w:p>
+    <w:p>
+      <w:pPr>
+        <w:spacing w:before="100" w:beforeAutospacing="1" w:after="100" w:afterAutospacing="1"/>
+        <w:rPr>
+          <w:rFonts w:asciiTheme="minorBidi" w:eastAsia="Times New Roman" w:hAnsiTheme="minorBidi"/>
+          <w:b/>
+          <w:bCs/>
+          <w:color w:val="000000"/>
+          <w:kern w:val="0"/>
+          <w:sz w:val="28"/>
+          <w:szCs w:val="28"/>
+          <w14:ligatures w14:val="none"/>
+        </w:rPr>
+      </w:pPr>
+    </w:p>
+    <w:p>
+      <w:pPr>
+        <w:spacing w:before="100" w:beforeAutospacing="1" w:after="100" w:afterAutospacing="1"/>
+        <w:rPr>
+          <w:rFonts w:asciiTheme="minorBidi" w:eastAsia="Times New Roman" w:hAnsiTheme="minorBidi"/>
+          <w:b/>
+          <w:bCs/>
+          <w:color w:val="000000"/>
+          <w:kern w:val="0"/>
+          <w:sz w:val="28"/>
+          <w:szCs w:val="28"/>
+          <w14:ligatures w14:val="none"/>
+        </w:rPr>
+      </w:pPr>
+    </w:p>
+    <w:p>
+      <w:pPr>
+        <w:spacing w:before="100" w:beforeAutospacing="1" w:after="100" w:afterAutospacing="1"/>
+        <w:rPr>
+          <w:rFonts w:asciiTheme="minorBidi" w:eastAsia="Times New Roman" w:hAnsiTheme="minorBidi"/>
+          <w:b/>
+          <w:bCs/>
+          <w:color w:val="000000"/>
+          <w:kern w:val="0"/>
+          <w:sz w:val="28"/>
+          <w:szCs w:val="28"/>
+          <w14:ligatures w14:val="none"/>
+        </w:rPr>
+      </w:pPr>
+    </w:p>
+    <w:p>
+      <w:pPr>
+        <w:spacing w:before="100" w:beforeAutospacing="1" w:after="100" w:afterAutospacing="1"/>
+        <w:rPr>
+          <w:rFonts w:asciiTheme="minorBidi" w:eastAsia="Times New Roman" w:hAnsiTheme="minorBidi"/>
+          <w:color w:val="000000"/>
+          <w:kern w:val="0"/>
+          <w:sz w:val="28"/>
+          <w:szCs w:val="28"/>
+          <w14:ligatures w14:val="none"/>
+        </w:rPr>
+      </w:pPr>
+      <w:r>
+        <w:rPr>
+          <w:rFonts w:asciiTheme="minorBidi" w:eastAsia="Times New Roman" w:hAnsiTheme="minorBidi"/>
+          <w:b/>
+          <w:bCs/>
+          <w:color w:val="000000"/>
+          <w:kern w:val="0"/>
+          <w:sz w:val="28"/>
+          <w:szCs w:val="28"/>
+          <w14:ligatures w14:val="none"/>
+        </w:rPr>
+        <w:lastRenderedPageBreak/>
         <w:t>Data Design</w:t>
       </w:r>
     </w:p>
@@ -1858,16 +2215,16 @@
           <w:kern w:val="0"/>
         </w:rPr>
         <w:drawing>
-          <wp:anchor distT="0" distB="0" distL="114300" distR="114300" simplePos="0" relativeHeight="251658240" behindDoc="1" locked="0" layoutInCell="1" allowOverlap="1" wp14:anchorId="2D6CE14A" wp14:editId="448E0B63">
+          <wp:anchor distT="0" distB="0" distL="114300" distR="114300" simplePos="0" relativeHeight="251658240" behindDoc="1" locked="0" layoutInCell="1" allowOverlap="1" wp14:anchorId="2D6CE14A" wp14:editId="45E4F4BD">
             <wp:simplePos x="0" y="0"/>
             <wp:positionH relativeFrom="column">
-              <wp:posOffset>-107847</wp:posOffset>
+              <wp:posOffset>-535345</wp:posOffset>
             </wp:positionH>
             <wp:positionV relativeFrom="paragraph">
-              <wp:posOffset>315595</wp:posOffset>
+              <wp:posOffset>312420</wp:posOffset>
             </wp:positionV>
-            <wp:extent cx="5943600" cy="1798320"/>
-            <wp:effectExtent l="0" t="0" r="0" b="5080"/>
+            <wp:extent cx="7110730" cy="2150745"/>
+            <wp:effectExtent l="0" t="0" r="1270" b="0"/>
             <wp:wrapSquare wrapText="bothSides"/>
             <wp:docPr id="381283654" name="Picture 1" descr="A diagram of a computer&#10;&#10;Description automatically generated"/>
             <wp:cNvGraphicFramePr>
@@ -1895,7 +2252,7 @@
                   <pic:spPr>
                     <a:xfrm>
                       <a:off x="0" y="0"/>
-                      <a:ext cx="5943600" cy="1798320"/>
+                      <a:ext cx="7110730" cy="2150745"/>
                     </a:xfrm>
                     <a:prstGeom prst="rect">
                       <a:avLst/>
@@ -1932,21 +2289,13 @@
           <w:rFonts w:asciiTheme="minorBidi" w:eastAsia="Times New Roman" w:hAnsiTheme="minorBidi"/>
           <w:color w:val="000000"/>
           <w:kern w:val="0"/>
-          <w14:ligatures w14:val="none"/>
-        </w:rPr>
-      </w:pPr>
-    </w:p>
-    <w:p>
-      <w:pPr>
-        <w:spacing w:before="100" w:beforeAutospacing="1" w:after="100" w:afterAutospacing="1"/>
-        <w:rPr>
-          <w:rFonts w:asciiTheme="minorBidi" w:eastAsia="Times New Roman" w:hAnsiTheme="minorBidi"/>
-          <w:color w:val="000000"/>
-          <w:kern w:val="0"/>
-          <w14:ligatures w14:val="none"/>
-        </w:rPr>
-      </w:pPr>
-      <w:r>
+          <w:lang w:val="en-US"/>
+          <w14:ligatures w14:val="none"/>
+        </w:rPr>
+      </w:pPr>
+    </w:p>
+    <w:p>
+      <w:pPr>
         <w:rPr>
           <w:rFonts w:asciiTheme="minorBidi" w:eastAsia="Times New Roman" w:hAnsiTheme="minorBidi"/>
           <w:b/>
@@ -1955,13 +2304,10 @@
           <w:kern w:val="0"/>
           <w14:ligatures w14:val="none"/>
         </w:rPr>
-        <w:lastRenderedPageBreak/>
-        <w:t>Class Diagram</w:t>
-      </w:r>
-    </w:p>
-    <w:p>
-      <w:pPr>
-        <w:spacing w:before="100" w:beforeAutospacing="1" w:after="100" w:afterAutospacing="1"/>
+      </w:pPr>
+    </w:p>
+    <w:p>
+      <w:pPr>
         <w:rPr>
           <w:rFonts w:asciiTheme="minorBidi" w:eastAsia="Times New Roman" w:hAnsiTheme="minorBidi"/>
           <w:b/>
@@ -1971,7 +2317,9 @@
           <w14:ligatures w14:val="none"/>
         </w:rPr>
       </w:pPr>
-      <w:r>
+    </w:p>
+    <w:p>
+      <w:pPr>
         <w:rPr>
           <w:rFonts w:asciiTheme="minorBidi" w:eastAsia="Times New Roman" w:hAnsiTheme="minorBidi"/>
           <w:b/>
@@ -1980,10 +2328,136 @@
           <w:kern w:val="0"/>
           <w14:ligatures w14:val="none"/>
         </w:rPr>
+      </w:pPr>
+    </w:p>
+    <w:p>
+      <w:pPr>
+        <w:rPr>
+          <w:rFonts w:asciiTheme="minorBidi" w:eastAsia="Times New Roman" w:hAnsiTheme="minorBidi"/>
+          <w:b/>
+          <w:bCs/>
+          <w:color w:val="000000"/>
+          <w:kern w:val="0"/>
+          <w14:ligatures w14:val="none"/>
+        </w:rPr>
+      </w:pPr>
+    </w:p>
+    <w:p>
+      <w:pPr>
+        <w:rPr>
+          <w:rFonts w:asciiTheme="minorBidi" w:eastAsia="Times New Roman" w:hAnsiTheme="minorBidi"/>
+          <w:b/>
+          <w:bCs/>
+          <w:color w:val="000000"/>
+          <w:kern w:val="0"/>
+          <w14:ligatures w14:val="none"/>
+        </w:rPr>
+      </w:pPr>
+    </w:p>
+    <w:p>
+      <w:pPr>
+        <w:rPr>
+          <w:rFonts w:asciiTheme="minorBidi" w:eastAsia="Times New Roman" w:hAnsiTheme="minorBidi"/>
+          <w:b/>
+          <w:bCs/>
+          <w:color w:val="000000"/>
+          <w:kern w:val="0"/>
+          <w14:ligatures w14:val="none"/>
+        </w:rPr>
+      </w:pPr>
+    </w:p>
+    <w:p>
+      <w:pPr>
+        <w:rPr>
+          <w:rFonts w:asciiTheme="minorBidi" w:eastAsia="Times New Roman" w:hAnsiTheme="minorBidi"/>
+          <w:b/>
+          <w:bCs/>
+          <w:color w:val="000000"/>
+          <w:kern w:val="0"/>
+          <w14:ligatures w14:val="none"/>
+        </w:rPr>
+      </w:pPr>
+    </w:p>
+    <w:p>
+      <w:pPr>
+        <w:rPr>
+          <w:rFonts w:asciiTheme="minorBidi" w:eastAsia="Times New Roman" w:hAnsiTheme="minorBidi"/>
+          <w:b/>
+          <w:bCs/>
+          <w:color w:val="000000"/>
+          <w:kern w:val="0"/>
+          <w14:ligatures w14:val="none"/>
+        </w:rPr>
+      </w:pPr>
+    </w:p>
+    <w:p>
+      <w:pPr>
+        <w:rPr>
+          <w:rFonts w:asciiTheme="minorBidi" w:eastAsia="Times New Roman" w:hAnsiTheme="minorBidi"/>
+          <w:b/>
+          <w:bCs/>
+          <w:color w:val="000000"/>
+          <w:kern w:val="0"/>
+          <w14:ligatures w14:val="none"/>
+        </w:rPr>
+      </w:pPr>
+    </w:p>
+    <w:p>
+      <w:pPr>
+        <w:rPr>
+          <w:rFonts w:asciiTheme="minorBidi" w:eastAsia="Times New Roman" w:hAnsiTheme="minorBidi"/>
+          <w:b/>
+          <w:bCs/>
+          <w:color w:val="000000"/>
+          <w:kern w:val="0"/>
+          <w14:ligatures w14:val="none"/>
+        </w:rPr>
+      </w:pPr>
+    </w:p>
+    <w:p>
+      <w:pPr>
+        <w:rPr>
+          <w:rFonts w:asciiTheme="minorBidi" w:eastAsia="Times New Roman" w:hAnsiTheme="minorBidi"/>
+          <w:b/>
+          <w:bCs/>
+          <w:color w:val="000000"/>
+          <w:kern w:val="0"/>
+          <w14:ligatures w14:val="none"/>
+        </w:rPr>
+      </w:pPr>
+    </w:p>
+    <w:p>
+      <w:pPr>
+        <w:rPr>
+          <w:rFonts w:asciiTheme="minorBidi" w:eastAsia="Times New Roman" w:hAnsiTheme="minorBidi"/>
+          <w:b/>
+          <w:bCs/>
+          <w:color w:val="000000"/>
+          <w:kern w:val="0"/>
+          <w14:ligatures w14:val="none"/>
+        </w:rPr>
+      </w:pPr>
+      <w:r>
+        <w:rPr>
+          <w:rFonts w:asciiTheme="minorBidi" w:eastAsia="Times New Roman" w:hAnsiTheme="minorBidi"/>
+          <w:b/>
+          <w:bCs/>
+          <w:color w:val="000000"/>
+          <w:kern w:val="0"/>
+          <w14:ligatures w14:val="none"/>
+        </w:rPr>
         <w:drawing>
-          <wp:inline distT="0" distB="0" distL="0" distR="0" wp14:anchorId="685FE0AB" wp14:editId="199853BA">
-            <wp:extent cx="5943600" cy="5647055"/>
-            <wp:effectExtent l="0" t="0" r="0" b="4445"/>
+          <wp:anchor distT="0" distB="0" distL="114300" distR="114300" simplePos="0" relativeHeight="251659264" behindDoc="0" locked="0" layoutInCell="1" allowOverlap="1" wp14:anchorId="685FE0AB" wp14:editId="115FD8DA">
+            <wp:simplePos x="0" y="0"/>
+            <wp:positionH relativeFrom="column">
+              <wp:posOffset>-184825</wp:posOffset>
+            </wp:positionH>
+            <wp:positionV relativeFrom="paragraph">
+              <wp:posOffset>349885</wp:posOffset>
+            </wp:positionV>
+            <wp:extent cx="6306911" cy="5992239"/>
+            <wp:effectExtent l="0" t="0" r="5080" b="2540"/>
+            <wp:wrapSquare wrapText="bothSides"/>
             <wp:docPr id="501552285" name="Picture 1" descr="A screenshot of a computer&#10;&#10;Description automatically generated"/>
             <wp:cNvGraphicFramePr>
               <a:graphicFrameLocks xmlns:a="http://schemas.openxmlformats.org/drawingml/2006/main" noChangeAspect="1"/>
@@ -1996,7 +2470,13 @@
                     <pic:cNvPicPr/>
                   </pic:nvPicPr>
                   <pic:blipFill>
-                    <a:blip r:embed="rId7"/>
+                    <a:blip r:embed="rId7">
+                      <a:extLst>
+                        <a:ext uri="{28A0092B-C50C-407E-A947-70E740481C1C}">
+                          <a14:useLocalDpi xmlns:a14="http://schemas.microsoft.com/office/drawing/2010/main" val="0"/>
+                        </a:ext>
+                      </a:extLst>
+                    </a:blip>
                     <a:stretch>
                       <a:fillRect/>
                     </a:stretch>
@@ -2004,7 +2484,7 @@
                   <pic:spPr>
                     <a:xfrm>
                       <a:off x="0" y="0"/>
-                      <a:ext cx="5943600" cy="5647055"/>
+                      <a:ext cx="6306911" cy="5992239"/>
                     </a:xfrm>
                     <a:prstGeom prst="rect">
                       <a:avLst/>
@@ -2013,13 +2493,16 @@
                 </pic:pic>
               </a:graphicData>
             </a:graphic>
-          </wp:inline>
+            <wp14:sizeRelH relativeFrom="page">
+              <wp14:pctWidth>0</wp14:pctWidth>
+            </wp14:sizeRelH>
+            <wp14:sizeRelV relativeFrom="page">
+              <wp14:pctHeight>0</wp14:pctHeight>
+            </wp14:sizeRelV>
+          </wp:anchor>
         </w:drawing>
       </w:r>
-    </w:p>
-    <w:p>
-      <w:pPr>
-        <w:spacing w:before="100" w:beforeAutospacing="1" w:after="100" w:afterAutospacing="1"/>
+      <w:r>
         <w:rPr>
           <w:rFonts w:asciiTheme="minorBidi" w:eastAsia="Times New Roman" w:hAnsiTheme="minorBidi"/>
           <w:b/>
@@ -2028,7 +2511,8 @@
           <w:kern w:val="0"/>
           <w14:ligatures w14:val="none"/>
         </w:rPr>
-      </w:pPr>
+        <w:t>Class Diagram</w:t>
+      </w:r>
     </w:p>
     <w:p>
       <w:pPr>
@@ -2066,277 +2550,6 @@
           <w:color w:val="000000"/>
           <w:kern w:val="0"/>
           <w14:ligatures w14:val="none"/>
-        </w:rPr>
-      </w:pPr>
-    </w:p>
-    <w:p>
-      <w:pPr>
-        <w:spacing w:before="100" w:beforeAutospacing="1" w:after="100" w:afterAutospacing="1"/>
-        <w:rPr>
-          <w:rFonts w:asciiTheme="minorBidi" w:eastAsia="Times New Roman" w:hAnsiTheme="minorBidi"/>
-          <w:b/>
-          <w:bCs/>
-          <w:color w:val="000000"/>
-          <w:kern w:val="0"/>
-          <w14:ligatures w14:val="none"/>
-        </w:rPr>
-      </w:pPr>
-    </w:p>
-    <w:p>
-      <w:pPr>
-        <w:spacing w:before="100" w:beforeAutospacing="1" w:after="100" w:afterAutospacing="1"/>
-        <w:rPr>
-          <w:rFonts w:asciiTheme="minorBidi" w:eastAsia="Times New Roman" w:hAnsiTheme="minorBidi"/>
-          <w:b/>
-          <w:bCs/>
-          <w:color w:val="000000"/>
-          <w:kern w:val="0"/>
-          <w14:ligatures w14:val="none"/>
-        </w:rPr>
-      </w:pPr>
-    </w:p>
-    <w:p>
-      <w:pPr>
-        <w:spacing w:before="100" w:beforeAutospacing="1" w:after="100" w:afterAutospacing="1"/>
-        <w:rPr>
-          <w:rFonts w:asciiTheme="minorBidi" w:eastAsia="Times New Roman" w:hAnsiTheme="minorBidi"/>
-          <w:color w:val="000000"/>
-          <w:kern w:val="0"/>
-          <w14:ligatures w14:val="none"/>
-        </w:rPr>
-      </w:pPr>
-      <w:r>
-        <w:rPr>
-          <w:rFonts w:asciiTheme="minorBidi" w:eastAsia="Times New Roman" w:hAnsiTheme="minorBidi"/>
-          <w:b/>
-          <w:bCs/>
-          <w:color w:val="000000"/>
-          <w:kern w:val="0"/>
-          <w14:ligatures w14:val="none"/>
-        </w:rPr>
-        <w:lastRenderedPageBreak/>
-        <w:t>User Interface Design</w:t>
-      </w:r>
-    </w:p>
-    <w:p>
-      <w:pPr>
-        <w:numPr>
-          <w:ilvl w:val="0"/>
-          <w:numId w:val="22"/>
-        </w:numPr>
-        <w:spacing w:before="100" w:beforeAutospacing="1" w:after="100" w:afterAutospacing="1"/>
-        <w:rPr>
-          <w:rFonts w:asciiTheme="minorBidi" w:eastAsia="Times New Roman" w:hAnsiTheme="minorBidi"/>
-          <w:color w:val="000000"/>
-          <w:kern w:val="0"/>
-          <w14:ligatures w14:val="none"/>
-        </w:rPr>
-      </w:pPr>
-      <w:r>
-        <w:rPr>
-          <w:rFonts w:asciiTheme="minorBidi" w:eastAsia="Times New Roman" w:hAnsiTheme="minorBidi"/>
-          <w:b/>
-          <w:bCs/>
-          <w:color w:val="000000"/>
-          <w:kern w:val="0"/>
-          <w14:ligatures w14:val="none"/>
-        </w:rPr>
-        <w:t>Recommendation View:</w:t>
-      </w:r>
-    </w:p>
-    <w:p>
-      <w:pPr>
-        <w:numPr>
-          <w:ilvl w:val="1"/>
-          <w:numId w:val="22"/>
-        </w:numPr>
-        <w:spacing w:before="100" w:beforeAutospacing="1" w:after="100" w:afterAutospacing="1"/>
-        <w:rPr>
-          <w:rFonts w:asciiTheme="minorBidi" w:eastAsia="Times New Roman" w:hAnsiTheme="minorBidi"/>
-          <w:color w:val="000000"/>
-          <w:kern w:val="0"/>
-          <w14:ligatures w14:val="none"/>
-        </w:rPr>
-      </w:pPr>
-      <w:r>
-        <w:rPr>
-          <w:rFonts w:asciiTheme="minorBidi" w:eastAsia="Times New Roman" w:hAnsiTheme="minorBidi"/>
-          <w:color w:val="000000"/>
-          <w:kern w:val="0"/>
-          <w14:ligatures w14:val="none"/>
-        </w:rPr>
-        <w:t>Displays songs with visual chord diagrams.</w:t>
-      </w:r>
-    </w:p>
-    <w:p>
-      <w:pPr>
-        <w:numPr>
-          <w:ilvl w:val="1"/>
-          <w:numId w:val="22"/>
-        </w:numPr>
-        <w:spacing w:before="100" w:beforeAutospacing="1" w:after="100" w:afterAutospacing="1"/>
-        <w:rPr>
-          <w:rFonts w:asciiTheme="minorBidi" w:eastAsia="Times New Roman" w:hAnsiTheme="minorBidi"/>
-          <w:color w:val="000000"/>
-          <w:kern w:val="0"/>
-          <w14:ligatures w14:val="none"/>
-        </w:rPr>
-      </w:pPr>
-      <w:r>
-        <w:rPr>
-          <w:rFonts w:asciiTheme="minorBidi" w:eastAsia="Times New Roman" w:hAnsiTheme="minorBidi"/>
-          <w:color w:val="000000"/>
-          <w:kern w:val="0"/>
-          <w14:ligatures w14:val="none"/>
-        </w:rPr>
-        <w:t>Allows quick access to chord tutorials.</w:t>
-      </w:r>
-    </w:p>
-    <w:p>
-      <w:pPr>
-        <w:numPr>
-          <w:ilvl w:val="0"/>
-          <w:numId w:val="22"/>
-        </w:numPr>
-        <w:spacing w:before="100" w:beforeAutospacing="1" w:after="100" w:afterAutospacing="1"/>
-        <w:rPr>
-          <w:rFonts w:asciiTheme="minorBidi" w:eastAsia="Times New Roman" w:hAnsiTheme="minorBidi"/>
-          <w:color w:val="000000"/>
-          <w:kern w:val="0"/>
-          <w14:ligatures w14:val="none"/>
-        </w:rPr>
-      </w:pPr>
-      <w:r>
-        <w:rPr>
-          <w:rFonts w:asciiTheme="minorBidi" w:eastAsia="Times New Roman" w:hAnsiTheme="minorBidi"/>
-          <w:b/>
-          <w:bCs/>
-          <w:color w:val="000000"/>
-          <w:kern w:val="0"/>
-          <w14:ligatures w14:val="none"/>
-        </w:rPr>
-        <w:t>Progress Dashboard:</w:t>
-      </w:r>
-    </w:p>
-    <w:p>
-      <w:pPr>
-        <w:numPr>
-          <w:ilvl w:val="1"/>
-          <w:numId w:val="22"/>
-        </w:numPr>
-        <w:spacing w:before="100" w:beforeAutospacing="1" w:after="100" w:afterAutospacing="1"/>
-        <w:rPr>
-          <w:rFonts w:asciiTheme="minorBidi" w:eastAsia="Times New Roman" w:hAnsiTheme="minorBidi"/>
-          <w:color w:val="000000"/>
-          <w:kern w:val="0"/>
-          <w14:ligatures w14:val="none"/>
-        </w:rPr>
-      </w:pPr>
-      <w:r>
-        <w:rPr>
-          <w:rFonts w:asciiTheme="minorBidi" w:eastAsia="Times New Roman" w:hAnsiTheme="minorBidi"/>
-          <w:color w:val="000000"/>
-          <w:kern w:val="0"/>
-          <w14:ligatures w14:val="none"/>
-        </w:rPr>
-        <w:t>Tracks user progress over time.</w:t>
-      </w:r>
-    </w:p>
-    <w:p>
-      <w:pPr>
-        <w:numPr>
-          <w:ilvl w:val="0"/>
-          <w:numId w:val="22"/>
-        </w:numPr>
-        <w:spacing w:before="100" w:beforeAutospacing="1" w:after="100" w:afterAutospacing="1"/>
-        <w:rPr>
-          <w:rFonts w:asciiTheme="minorBidi" w:eastAsia="Times New Roman" w:hAnsiTheme="minorBidi"/>
-          <w:color w:val="000000"/>
-          <w:kern w:val="0"/>
-          <w14:ligatures w14:val="none"/>
-        </w:rPr>
-      </w:pPr>
-      <w:r>
-        <w:rPr>
-          <w:rFonts w:asciiTheme="minorBidi" w:eastAsia="Times New Roman" w:hAnsiTheme="minorBidi"/>
-          <w:b/>
-          <w:bCs/>
-          <w:color w:val="000000"/>
-          <w:kern w:val="0"/>
-          <w14:ligatures w14:val="none"/>
-        </w:rPr>
-        <w:t>Chord Selector:</w:t>
-      </w:r>
-    </w:p>
-    <w:p>
-      <w:pPr>
-        <w:numPr>
-          <w:ilvl w:val="1"/>
-          <w:numId w:val="22"/>
-        </w:numPr>
-        <w:spacing w:before="100" w:beforeAutospacing="1" w:after="100" w:afterAutospacing="1"/>
-        <w:rPr>
-          <w:rFonts w:asciiTheme="minorBidi" w:eastAsia="Times New Roman" w:hAnsiTheme="minorBidi"/>
-          <w:color w:val="000000"/>
-          <w:kern w:val="0"/>
-          <w14:ligatures w14:val="none"/>
-        </w:rPr>
-      </w:pPr>
-      <w:r>
-        <w:rPr>
-          <w:rFonts w:asciiTheme="minorBidi" w:eastAsia="Times New Roman" w:hAnsiTheme="minorBidi"/>
-          <w:color w:val="000000"/>
-          <w:kern w:val="0"/>
-          <w14:ligatures w14:val="none"/>
-        </w:rPr>
-        <w:t>Drag-and-drop interface with real-time validation.</w:t>
-      </w:r>
-    </w:p>
-    <w:p>
-      <w:pPr>
-        <w:rPr>
-          <w:rFonts w:asciiTheme="minorBidi" w:eastAsia="Times New Roman" w:hAnsiTheme="minorBidi"/>
-          <w:color w:val="000000"/>
-          <w:kern w:val="0"/>
-          <w14:ligatures w14:val="none"/>
-        </w:rPr>
-      </w:pPr>
-      <w:r>
-        <w:rPr>
-          <w:rFonts w:asciiTheme="minorBidi" w:eastAsia="Times New Roman" w:hAnsiTheme="minorBidi"/>
-          <w:noProof/>
-          <w:color w:val="000000"/>
-          <w:kern w:val="0"/>
-        </w:rPr>
-        <w:pict w14:anchorId="12B051AA">
-          <v:rect id="_x0000_i1025" alt="" style="width:468pt;height:.05pt;mso-width-percent:0;mso-height-percent:0;mso-width-percent:0;mso-height-percent:0" o:hralign="center" o:hrstd="t" o:hr="t" fillcolor="#a0a0a0" stroked="f"/>
-        </w:pict>
-      </w:r>
-    </w:p>
-    <w:p>
-      <w:pPr>
-        <w:spacing w:before="100" w:beforeAutospacing="1" w:after="100" w:afterAutospacing="1"/>
-        <w:rPr>
-          <w:rFonts w:asciiTheme="minorBidi" w:eastAsia="Times New Roman" w:hAnsiTheme="minorBidi"/>
-          <w:color w:val="000000"/>
-          <w:kern w:val="0"/>
-          <w14:ligatures w14:val="none"/>
-        </w:rPr>
-      </w:pPr>
-      <w:r>
-        <w:rPr>
-          <w:rFonts w:asciiTheme="minorBidi" w:eastAsia="Times New Roman" w:hAnsiTheme="minorBidi"/>
-          <w:color w:val="000000"/>
-          <w:kern w:val="0"/>
-          <w14:ligatures w14:val="none"/>
-        </w:rPr>
-        <w:t>This design follows a structured, modular approach to deliver an intuitive and efficient guitar teaching experience.</w:t>
-      </w:r>
-    </w:p>
-    <w:p>
-      <w:pPr>
-        <w:rPr>
-          <w:rFonts w:asciiTheme="minorBidi" w:hAnsiTheme="minorBidi"/>
         </w:rPr>
       </w:pPr>
     </w:p>

</xml_diff>